<commit_message>
Uploaded complete Week 7 notes
</commit_message>
<xml_diff>
--- a/Review/Week 1.docx
+++ b/Review/Week 1.docx
@@ -942,7 +942,21 @@
           <w:rFonts w:ascii="Times New Roman" w:hAnsi="Times New Roman" w:cs="Times New Roman"/>
           <w:u w:val="single"/>
         </w:rPr>
-        <w:t>Supervised Learning</w:t>
+        <w:t xml:space="preserve">Supervised </w:t>
+      </w:r>
+      <w:r>
+        <w:rPr>
+          <w:rFonts w:ascii="Times New Roman" w:hAnsi="Times New Roman" w:cs="Times New Roman"/>
+          <w:u w:val="single"/>
+        </w:rPr>
+        <w:t>L</w:t>
+      </w:r>
+      <w:r>
+        <w:rPr>
+          <w:rFonts w:ascii="Times New Roman" w:hAnsi="Times New Roman" w:cs="Times New Roman"/>
+          <w:u w:val="single"/>
+        </w:rPr>
+        <w:t>earning</w:t>
       </w:r>
     </w:p>
     <w:p>
@@ -1063,7 +1077,7 @@
                     </pic:cNvPicPr>
                   </pic:nvPicPr>
                   <pic:blipFill>
-                    <a:blip r:embed="rId5">
+                    <a:blip r:embed="rId6">
                       <a:extLst>
                         <a:ext uri="{28A0092B-C50C-407E-A947-70E740481C1C}">
                           <a14:useLocalDpi xmlns:a14="http://schemas.microsoft.com/office/drawing/2010/main" val="0"/>
@@ -1113,7 +1127,21 @@
           <w:rFonts w:ascii="Times New Roman" w:hAnsi="Times New Roman" w:cs="Times New Roman"/>
           <w:u w:val="single"/>
         </w:rPr>
-        <w:t>Unsupervised Learning</w:t>
+        <w:t xml:space="preserve">Unsupervised </w:t>
+      </w:r>
+      <w:r>
+        <w:rPr>
+          <w:rFonts w:ascii="Times New Roman" w:hAnsi="Times New Roman" w:cs="Times New Roman"/>
+          <w:u w:val="single"/>
+        </w:rPr>
+        <w:t>L</w:t>
+      </w:r>
+      <w:r>
+        <w:rPr>
+          <w:rFonts w:ascii="Times New Roman" w:hAnsi="Times New Roman" w:cs="Times New Roman"/>
+          <w:u w:val="single"/>
+        </w:rPr>
+        <w:t>earning</w:t>
       </w:r>
     </w:p>
     <w:p>
@@ -1384,7 +1412,7 @@
                     </pic:cNvPicPr>
                   </pic:nvPicPr>
                   <pic:blipFill>
-                    <a:blip r:embed="rId6">
+                    <a:blip r:embed="rId7">
                       <a:extLst>
                         <a:ext uri="{28A0092B-C50C-407E-A947-70E740481C1C}">
                           <a14:useLocalDpi xmlns:a14="http://schemas.microsoft.com/office/drawing/2010/main" val="0"/>
@@ -1434,7 +1462,35 @@
           <w:rFonts w:ascii="Times New Roman" w:hAnsi="Times New Roman" w:cs="Times New Roman"/>
           <w:u w:val="single"/>
         </w:rPr>
-        <w:t>Who Are Mentors?</w:t>
+        <w:t xml:space="preserve">Who </w:t>
+      </w:r>
+      <w:r>
+        <w:rPr>
+          <w:rFonts w:ascii="Times New Roman" w:hAnsi="Times New Roman" w:cs="Times New Roman"/>
+          <w:u w:val="single"/>
+        </w:rPr>
+        <w:t>A</w:t>
+      </w:r>
+      <w:r>
+        <w:rPr>
+          <w:rFonts w:ascii="Times New Roman" w:hAnsi="Times New Roman" w:cs="Times New Roman"/>
+          <w:u w:val="single"/>
+        </w:rPr>
+        <w:t xml:space="preserve">re </w:t>
+      </w:r>
+      <w:r>
+        <w:rPr>
+          <w:rFonts w:ascii="Times New Roman" w:hAnsi="Times New Roman" w:cs="Times New Roman"/>
+          <w:u w:val="single"/>
+        </w:rPr>
+        <w:t>M</w:t>
+      </w:r>
+      <w:r>
+        <w:rPr>
+          <w:rFonts w:ascii="Times New Roman" w:hAnsi="Times New Roman" w:cs="Times New Roman"/>
+          <w:u w:val="single"/>
+        </w:rPr>
+        <w:t>entors?</w:t>
       </w:r>
     </w:p>
     <w:p>
@@ -1455,7 +1511,49 @@
           <w:rFonts w:ascii="Times New Roman" w:hAnsi="Times New Roman" w:cs="Times New Roman"/>
           <w:u w:val="single"/>
         </w:rPr>
-        <w:t>Get to Know Your Classmates</w:t>
+        <w:t xml:space="preserve">Get to </w:t>
+      </w:r>
+      <w:r>
+        <w:rPr>
+          <w:rFonts w:ascii="Times New Roman" w:hAnsi="Times New Roman" w:cs="Times New Roman"/>
+          <w:u w:val="single"/>
+        </w:rPr>
+        <w:t>K</w:t>
+      </w:r>
+      <w:r>
+        <w:rPr>
+          <w:rFonts w:ascii="Times New Roman" w:hAnsi="Times New Roman" w:cs="Times New Roman"/>
+          <w:u w:val="single"/>
+        </w:rPr>
+        <w:t xml:space="preserve">now </w:t>
+      </w:r>
+      <w:r>
+        <w:rPr>
+          <w:rFonts w:ascii="Times New Roman" w:hAnsi="Times New Roman" w:cs="Times New Roman"/>
+          <w:u w:val="single"/>
+        </w:rPr>
+        <w:t>Y</w:t>
+      </w:r>
+      <w:r>
+        <w:rPr>
+          <w:rFonts w:ascii="Times New Roman" w:hAnsi="Times New Roman" w:cs="Times New Roman"/>
+          <w:u w:val="single"/>
+        </w:rPr>
+        <w:t xml:space="preserve">our </w:t>
+      </w:r>
+      <w:r>
+        <w:rPr>
+          <w:rFonts w:ascii="Times New Roman" w:hAnsi="Times New Roman" w:cs="Times New Roman"/>
+          <w:u w:val="single"/>
+        </w:rPr>
+        <w:t>C</w:t>
+      </w:r>
+      <w:r>
+        <w:rPr>
+          <w:rFonts w:ascii="Times New Roman" w:hAnsi="Times New Roman" w:cs="Times New Roman"/>
+          <w:u w:val="single"/>
+        </w:rPr>
+        <w:t>lassmates</w:t>
       </w:r>
     </w:p>
     <w:p>
@@ -1476,7 +1574,35 @@
           <w:rFonts w:ascii="Times New Roman" w:hAnsi="Times New Roman" w:cs="Times New Roman"/>
           <w:u w:val="single"/>
         </w:rPr>
-        <w:t>Frequently Asked Questions</w:t>
+        <w:t xml:space="preserve">Frequently </w:t>
+      </w:r>
+      <w:r>
+        <w:rPr>
+          <w:rFonts w:ascii="Times New Roman" w:hAnsi="Times New Roman" w:cs="Times New Roman"/>
+          <w:u w:val="single"/>
+        </w:rPr>
+        <w:t>A</w:t>
+      </w:r>
+      <w:r>
+        <w:rPr>
+          <w:rFonts w:ascii="Times New Roman" w:hAnsi="Times New Roman" w:cs="Times New Roman"/>
+          <w:u w:val="single"/>
+        </w:rPr>
+        <w:t xml:space="preserve">sked </w:t>
+      </w:r>
+      <w:r>
+        <w:rPr>
+          <w:rFonts w:ascii="Times New Roman" w:hAnsi="Times New Roman" w:cs="Times New Roman"/>
+          <w:u w:val="single"/>
+        </w:rPr>
+        <w:t>Q</w:t>
+      </w:r>
+      <w:r>
+        <w:rPr>
+          <w:rFonts w:ascii="Times New Roman" w:hAnsi="Times New Roman" w:cs="Times New Roman"/>
+          <w:u w:val="single"/>
+        </w:rPr>
+        <w:t>uestions</w:t>
       </w:r>
     </w:p>
     <w:p>
@@ -1566,7 +1692,35 @@
           <w:u w:val="single"/>
           <w:lang w:val="en-US"/>
         </w:rPr>
-        <w:t>Model Representation</w:t>
+        <w:t xml:space="preserve">Model </w:t>
+      </w:r>
+      <w:r>
+        <w:rPr>
+          <w:rFonts w:ascii="Times New Roman" w:eastAsiaTheme="majorEastAsia" w:hAnsi="Times New Roman" w:cs="Times New Roman"/>
+          <w:i/>
+          <w:iCs/>
+          <w:color w:val="4472C4" w:themeColor="accent1"/>
+          <w:spacing w:val="15"/>
+          <w:sz w:val="24"/>
+          <w:szCs w:val="24"/>
+          <w:u w:val="single"/>
+          <w:lang w:val="en-US"/>
+        </w:rPr>
+        <w:t>R</w:t>
+      </w:r>
+      <w:r>
+        <w:rPr>
+          <w:rFonts w:ascii="Times New Roman" w:eastAsiaTheme="majorEastAsia" w:hAnsi="Times New Roman" w:cs="Times New Roman"/>
+          <w:i/>
+          <w:iCs/>
+          <w:color w:val="4472C4" w:themeColor="accent1"/>
+          <w:spacing w:val="15"/>
+          <w:sz w:val="24"/>
+          <w:szCs w:val="24"/>
+          <w:u w:val="single"/>
+          <w:lang w:val="en-US"/>
+        </w:rPr>
+        <w:t>epresentation</w:t>
       </w:r>
     </w:p>
     <w:p>
@@ -1975,7 +2129,7 @@
                     </pic:cNvPicPr>
                   </pic:nvPicPr>
                   <pic:blipFill>
-                    <a:blip r:embed="rId7">
+                    <a:blip r:embed="rId8">
                       <a:extLst>
                         <a:ext uri="{28A0092B-C50C-407E-A947-70E740481C1C}">
                           <a14:useLocalDpi xmlns:a14="http://schemas.microsoft.com/office/drawing/2010/main" val="0"/>
@@ -2048,7 +2202,35 @@
           <w:u w:val="single"/>
           <w:lang w:val="en-US"/>
         </w:rPr>
-        <w:t>Cost Function</w:t>
+        <w:t xml:space="preserve">Cost </w:t>
+      </w:r>
+      <w:r>
+        <w:rPr>
+          <w:rFonts w:ascii="Times New Roman" w:eastAsiaTheme="majorEastAsia" w:hAnsi="Times New Roman" w:cs="Times New Roman"/>
+          <w:i/>
+          <w:iCs/>
+          <w:color w:val="4472C4" w:themeColor="accent1"/>
+          <w:spacing w:val="15"/>
+          <w:sz w:val="24"/>
+          <w:szCs w:val="24"/>
+          <w:u w:val="single"/>
+          <w:lang w:val="en-US"/>
+        </w:rPr>
+        <w:t>F</w:t>
+      </w:r>
+      <w:r>
+        <w:rPr>
+          <w:rFonts w:ascii="Times New Roman" w:eastAsiaTheme="majorEastAsia" w:hAnsi="Times New Roman" w:cs="Times New Roman"/>
+          <w:i/>
+          <w:iCs/>
+          <w:color w:val="4472C4" w:themeColor="accent1"/>
+          <w:spacing w:val="15"/>
+          <w:sz w:val="24"/>
+          <w:szCs w:val="24"/>
+          <w:u w:val="single"/>
+          <w:lang w:val="en-US"/>
+        </w:rPr>
+        <w:t>unction</w:t>
       </w:r>
     </w:p>
     <w:p>
@@ -2527,7 +2709,7 @@
                     </pic:cNvPicPr>
                   </pic:nvPicPr>
                   <pic:blipFill>
-                    <a:blip r:embed="rId8">
+                    <a:blip r:embed="rId9">
                       <a:extLst>
                         <a:ext uri="{28A0092B-C50C-407E-A947-70E740481C1C}">
                           <a14:useLocalDpi xmlns:a14="http://schemas.microsoft.com/office/drawing/2010/main" val="0"/>
@@ -2593,7 +2775,63 @@
           <w:u w:val="single"/>
           <w:lang w:val="en-US"/>
         </w:rPr>
-        <w:t>Cost Function – Intuition I</w:t>
+        <w:t xml:space="preserve">Cost </w:t>
+      </w:r>
+      <w:r>
+        <w:rPr>
+          <w:rFonts w:ascii="Times New Roman" w:eastAsiaTheme="majorEastAsia" w:hAnsi="Times New Roman" w:cs="Times New Roman"/>
+          <w:i/>
+          <w:iCs/>
+          <w:color w:val="4472C4" w:themeColor="accent1"/>
+          <w:spacing w:val="15"/>
+          <w:sz w:val="24"/>
+          <w:szCs w:val="24"/>
+          <w:u w:val="single"/>
+          <w:lang w:val="en-US"/>
+        </w:rPr>
+        <w:t>F</w:t>
+      </w:r>
+      <w:r>
+        <w:rPr>
+          <w:rFonts w:ascii="Times New Roman" w:eastAsiaTheme="majorEastAsia" w:hAnsi="Times New Roman" w:cs="Times New Roman"/>
+          <w:i/>
+          <w:iCs/>
+          <w:color w:val="4472C4" w:themeColor="accent1"/>
+          <w:spacing w:val="15"/>
+          <w:sz w:val="24"/>
+          <w:szCs w:val="24"/>
+          <w:u w:val="single"/>
+          <w:lang w:val="en-US"/>
+        </w:rPr>
+        <w:t xml:space="preserve">unction </w:t>
+      </w:r>
+      <w:r>
+        <w:rPr>
+          <w:rFonts w:ascii="Times New Roman" w:eastAsiaTheme="majorEastAsia" w:hAnsi="Times New Roman" w:cs="Times New Roman"/>
+          <w:i/>
+          <w:iCs/>
+          <w:color w:val="4472C4" w:themeColor="accent1"/>
+          <w:spacing w:val="15"/>
+          <w:sz w:val="24"/>
+          <w:szCs w:val="24"/>
+          <w:u w:val="single"/>
+          <w:lang w:val="en-US"/>
+        </w:rPr>
+        <w:t>I</w:t>
+      </w:r>
+      <w:r>
+        <w:rPr>
+          <w:rFonts w:ascii="Times New Roman" w:eastAsiaTheme="majorEastAsia" w:hAnsi="Times New Roman" w:cs="Times New Roman"/>
+          <w:i/>
+          <w:iCs/>
+          <w:color w:val="4472C4" w:themeColor="accent1"/>
+          <w:spacing w:val="15"/>
+          <w:sz w:val="24"/>
+          <w:szCs w:val="24"/>
+          <w:u w:val="single"/>
+          <w:lang w:val="en-US"/>
+        </w:rPr>
+        <w:t>ntuition I</w:t>
       </w:r>
     </w:p>
     <w:p>
@@ -2639,7 +2877,7 @@
                     </pic:cNvPicPr>
                   </pic:nvPicPr>
                   <pic:blipFill>
-                    <a:blip r:embed="rId9">
+                    <a:blip r:embed="rId10">
                       <a:extLst>
                         <a:ext uri="{28A0092B-C50C-407E-A947-70E740481C1C}">
                           <a14:useLocalDpi xmlns:a14="http://schemas.microsoft.com/office/drawing/2010/main" val="0"/>
@@ -2710,7 +2948,7 @@
                     </pic:cNvPicPr>
                   </pic:nvPicPr>
                   <pic:blipFill>
-                    <a:blip r:embed="rId10">
+                    <a:blip r:embed="rId11">
                       <a:extLst>
                         <a:ext uri="{28A0092B-C50C-407E-A947-70E740481C1C}">
                           <a14:useLocalDpi xmlns:a14="http://schemas.microsoft.com/office/drawing/2010/main" val="0"/>
@@ -2782,7 +3020,7 @@
                     </pic:cNvPicPr>
                   </pic:nvPicPr>
                   <pic:blipFill>
-                    <a:blip r:embed="rId11">
+                    <a:blip r:embed="rId12">
                       <a:extLst>
                         <a:ext uri="{28A0092B-C50C-407E-A947-70E740481C1C}">
                           <a14:useLocalDpi xmlns:a14="http://schemas.microsoft.com/office/drawing/2010/main" val="0"/>
@@ -2840,7 +3078,77 @@
           <w:u w:val="single"/>
           <w:lang w:val="en-US"/>
         </w:rPr>
-        <w:t>Cost Function – Intuition II</w:t>
+        <w:t xml:space="preserve">Cost </w:t>
+      </w:r>
+      <w:r>
+        <w:rPr>
+          <w:rFonts w:ascii="Times New Roman" w:eastAsiaTheme="majorEastAsia" w:hAnsi="Times New Roman" w:cs="Times New Roman"/>
+          <w:i/>
+          <w:iCs/>
+          <w:color w:val="4472C4" w:themeColor="accent1"/>
+          <w:spacing w:val="15"/>
+          <w:sz w:val="24"/>
+          <w:szCs w:val="24"/>
+          <w:u w:val="single"/>
+          <w:lang w:val="en-US"/>
+        </w:rPr>
+        <w:t>F</w:t>
+      </w:r>
+      <w:r>
+        <w:rPr>
+          <w:rFonts w:ascii="Times New Roman" w:eastAsiaTheme="majorEastAsia" w:hAnsi="Times New Roman" w:cs="Times New Roman"/>
+          <w:i/>
+          <w:iCs/>
+          <w:color w:val="4472C4" w:themeColor="accent1"/>
+          <w:spacing w:val="15"/>
+          <w:sz w:val="24"/>
+          <w:szCs w:val="24"/>
+          <w:u w:val="single"/>
+          <w:lang w:val="en-US"/>
+        </w:rPr>
+        <w:t>unction</w:t>
+      </w:r>
+      <w:r>
+        <w:rPr>
+          <w:rFonts w:ascii="Times New Roman" w:eastAsiaTheme="majorEastAsia" w:hAnsi="Times New Roman" w:cs="Times New Roman"/>
+          <w:i/>
+          <w:iCs/>
+          <w:color w:val="4472C4" w:themeColor="accent1"/>
+          <w:spacing w:val="15"/>
+          <w:sz w:val="24"/>
+          <w:szCs w:val="24"/>
+          <w:u w:val="single"/>
+          <w:lang w:val="en-US"/>
+        </w:rPr>
+        <w:t xml:space="preserve"> </w:t>
+      </w:r>
+      <w:r>
+        <w:rPr>
+          <w:rFonts w:ascii="Times New Roman" w:eastAsiaTheme="majorEastAsia" w:hAnsi="Times New Roman" w:cs="Times New Roman"/>
+          <w:i/>
+          <w:iCs/>
+          <w:color w:val="4472C4" w:themeColor="accent1"/>
+          <w:spacing w:val="15"/>
+          <w:sz w:val="24"/>
+          <w:szCs w:val="24"/>
+          <w:u w:val="single"/>
+          <w:lang w:val="en-US"/>
+        </w:rPr>
+        <w:t>I</w:t>
+      </w:r>
+      <w:r>
+        <w:rPr>
+          <w:rFonts w:ascii="Times New Roman" w:eastAsiaTheme="majorEastAsia" w:hAnsi="Times New Roman" w:cs="Times New Roman"/>
+          <w:i/>
+          <w:iCs/>
+          <w:color w:val="4472C4" w:themeColor="accent1"/>
+          <w:spacing w:val="15"/>
+          <w:sz w:val="24"/>
+          <w:szCs w:val="24"/>
+          <w:u w:val="single"/>
+          <w:lang w:val="en-US"/>
+        </w:rPr>
+        <w:t>ntuition II</w:t>
       </w:r>
     </w:p>
     <w:p>
@@ -2918,7 +3226,7 @@
                     </pic:cNvPicPr>
                   </pic:nvPicPr>
                   <pic:blipFill>
-                    <a:blip r:embed="rId12">
+                    <a:blip r:embed="rId13">
                       <a:extLst>
                         <a:ext uri="{28A0092B-C50C-407E-A947-70E740481C1C}">
                           <a14:useLocalDpi xmlns:a14="http://schemas.microsoft.com/office/drawing/2010/main" val="0"/>
@@ -2983,7 +3291,7 @@
                     </pic:cNvPicPr>
                   </pic:nvPicPr>
                   <pic:blipFill>
-                    <a:blip r:embed="rId13">
+                    <a:blip r:embed="rId14">
                       <a:extLst>
                         <a:ext uri="{28A0092B-C50C-407E-A947-70E740481C1C}">
                           <a14:useLocalDpi xmlns:a14="http://schemas.microsoft.com/office/drawing/2010/main" val="0"/>
@@ -3047,7 +3355,7 @@
                     </pic:cNvPicPr>
                   </pic:nvPicPr>
                   <pic:blipFill>
-                    <a:blip r:embed="rId14">
+                    <a:blip r:embed="rId15">
                       <a:extLst>
                         <a:ext uri="{28A0092B-C50C-407E-A947-70E740481C1C}">
                           <a14:useLocalDpi xmlns:a14="http://schemas.microsoft.com/office/drawing/2010/main" val="0"/>
@@ -3128,7 +3436,21 @@
           <w:rFonts w:ascii="Times New Roman" w:hAnsi="Times New Roman" w:cs="Times New Roman"/>
           <w:u w:val="single"/>
         </w:rPr>
-        <w:t>Gradient Descent</w:t>
+        <w:t xml:space="preserve">Gradient </w:t>
+      </w:r>
+      <w:r>
+        <w:rPr>
+          <w:rFonts w:ascii="Times New Roman" w:hAnsi="Times New Roman" w:cs="Times New Roman"/>
+          <w:u w:val="single"/>
+        </w:rPr>
+        <w:t>D</w:t>
+      </w:r>
+      <w:r>
+        <w:rPr>
+          <w:rFonts w:ascii="Times New Roman" w:hAnsi="Times New Roman" w:cs="Times New Roman"/>
+          <w:u w:val="single"/>
+        </w:rPr>
+        <w:t>escent</w:t>
       </w:r>
     </w:p>
     <w:p>
@@ -3307,7 +3629,7 @@
                     </pic:cNvPicPr>
                   </pic:nvPicPr>
                   <pic:blipFill>
-                    <a:blip r:embed="rId15">
+                    <a:blip r:embed="rId16">
                       <a:extLst>
                         <a:ext uri="{28A0092B-C50C-407E-A947-70E740481C1C}">
                           <a14:useLocalDpi xmlns:a14="http://schemas.microsoft.com/office/drawing/2010/main" val="0"/>
@@ -3368,7 +3690,7 @@
                     </pic:cNvPicPr>
                   </pic:nvPicPr>
                   <pic:blipFill>
-                    <a:blip r:embed="rId16">
+                    <a:blip r:embed="rId17">
                       <a:extLst>
                         <a:ext uri="{28A0092B-C50C-407E-A947-70E740481C1C}">
                           <a14:useLocalDpi xmlns:a14="http://schemas.microsoft.com/office/drawing/2010/main" val="0"/>
@@ -3430,7 +3752,7 @@
                     </pic:cNvPicPr>
                   </pic:nvPicPr>
                   <pic:blipFill>
-                    <a:blip r:embed="rId17">
+                    <a:blip r:embed="rId18">
                       <a:extLst>
                         <a:ext uri="{28A0092B-C50C-407E-A947-70E740481C1C}">
                           <a14:useLocalDpi xmlns:a14="http://schemas.microsoft.com/office/drawing/2010/main" val="0"/>
@@ -3494,7 +3816,35 @@
           <w:rFonts w:ascii="Times New Roman" w:hAnsi="Times New Roman" w:cs="Times New Roman"/>
           <w:u w:val="single"/>
         </w:rPr>
-        <w:t>Gradient Descent Intuition</w:t>
+        <w:t xml:space="preserve">Gradient </w:t>
+      </w:r>
+      <w:r>
+        <w:rPr>
+          <w:rFonts w:ascii="Times New Roman" w:hAnsi="Times New Roman" w:cs="Times New Roman"/>
+          <w:u w:val="single"/>
+        </w:rPr>
+        <w:t>D</w:t>
+      </w:r>
+      <w:r>
+        <w:rPr>
+          <w:rFonts w:ascii="Times New Roman" w:hAnsi="Times New Roman" w:cs="Times New Roman"/>
+          <w:u w:val="single"/>
+        </w:rPr>
+        <w:t xml:space="preserve">escent </w:t>
+      </w:r>
+      <w:r>
+        <w:rPr>
+          <w:rFonts w:ascii="Times New Roman" w:hAnsi="Times New Roman" w:cs="Times New Roman"/>
+          <w:u w:val="single"/>
+        </w:rPr>
+        <w:t>I</w:t>
+      </w:r>
+      <w:r>
+        <w:rPr>
+          <w:rFonts w:ascii="Times New Roman" w:hAnsi="Times New Roman" w:cs="Times New Roman"/>
+          <w:u w:val="single"/>
+        </w:rPr>
+        <w:t>ntuition</w:t>
       </w:r>
     </w:p>
     <w:p>
@@ -3526,7 +3876,7 @@
                     </pic:cNvPicPr>
                   </pic:nvPicPr>
                   <pic:blipFill>
-                    <a:blip r:embed="rId18">
+                    <a:blip r:embed="rId19">
                       <a:extLst>
                         <a:ext uri="{28A0092B-C50C-407E-A947-70E740481C1C}">
                           <a14:useLocalDpi xmlns:a14="http://schemas.microsoft.com/office/drawing/2010/main" val="0"/>
@@ -3588,7 +3938,7 @@
                     </pic:cNvPicPr>
                   </pic:nvPicPr>
                   <pic:blipFill>
-                    <a:blip r:embed="rId19">
+                    <a:blip r:embed="rId20">
                       <a:extLst>
                         <a:ext uri="{28A0092B-C50C-407E-A947-70E740481C1C}">
                           <a14:useLocalDpi xmlns:a14="http://schemas.microsoft.com/office/drawing/2010/main" val="0"/>
@@ -3649,7 +3999,7 @@
                     </pic:cNvPicPr>
                   </pic:nvPicPr>
                   <pic:blipFill>
-                    <a:blip r:embed="rId20">
+                    <a:blip r:embed="rId21">
                       <a:extLst>
                         <a:ext uri="{28A0092B-C50C-407E-A947-70E740481C1C}">
                           <a14:useLocalDpi xmlns:a14="http://schemas.microsoft.com/office/drawing/2010/main" val="0"/>
@@ -3711,7 +4061,7 @@
                     </pic:cNvPicPr>
                   </pic:nvPicPr>
                   <pic:blipFill>
-                    <a:blip r:embed="rId21">
+                    <a:blip r:embed="rId22">
                       <a:extLst>
                         <a:ext uri="{28A0092B-C50C-407E-A947-70E740481C1C}">
                           <a14:useLocalDpi xmlns:a14="http://schemas.microsoft.com/office/drawing/2010/main" val="0"/>
@@ -3782,23 +4132,63 @@
           <w:rFonts w:ascii="Times New Roman" w:hAnsi="Times New Roman" w:cs="Times New Roman"/>
           <w:u w:val="single"/>
         </w:rPr>
-        <w:t xml:space="preserve">Gradient Descent </w:t>
-      </w:r>
-      <w:proofErr w:type="gramStart"/>
-      <w:r>
-        <w:rPr>
-          <w:rFonts w:ascii="Times New Roman" w:hAnsi="Times New Roman" w:cs="Times New Roman"/>
-          <w:u w:val="single"/>
-        </w:rPr>
-        <w:t>For</w:t>
-      </w:r>
-      <w:proofErr w:type="gramEnd"/>
-      <w:r>
-        <w:rPr>
-          <w:rFonts w:ascii="Times New Roman" w:hAnsi="Times New Roman" w:cs="Times New Roman"/>
-          <w:u w:val="single"/>
-        </w:rPr>
-        <w:t xml:space="preserve"> Linear Regression</w:t>
+        <w:t xml:space="preserve">Gradient </w:t>
+      </w:r>
+      <w:r>
+        <w:rPr>
+          <w:rFonts w:ascii="Times New Roman" w:hAnsi="Times New Roman" w:cs="Times New Roman"/>
+          <w:u w:val="single"/>
+        </w:rPr>
+        <w:t>D</w:t>
+      </w:r>
+      <w:r>
+        <w:rPr>
+          <w:rFonts w:ascii="Times New Roman" w:hAnsi="Times New Roman" w:cs="Times New Roman"/>
+          <w:u w:val="single"/>
+        </w:rPr>
+        <w:t xml:space="preserve">escent </w:t>
+      </w:r>
+      <w:r>
+        <w:rPr>
+          <w:rFonts w:ascii="Times New Roman" w:hAnsi="Times New Roman" w:cs="Times New Roman"/>
+          <w:u w:val="single"/>
+        </w:rPr>
+        <w:t>f</w:t>
+      </w:r>
+      <w:r>
+        <w:rPr>
+          <w:rFonts w:ascii="Times New Roman" w:hAnsi="Times New Roman" w:cs="Times New Roman"/>
+          <w:u w:val="single"/>
+        </w:rPr>
+        <w:t xml:space="preserve">or </w:t>
+      </w:r>
+      <w:r>
+        <w:rPr>
+          <w:rFonts w:ascii="Times New Roman" w:hAnsi="Times New Roman" w:cs="Times New Roman"/>
+          <w:u w:val="single"/>
+        </w:rPr>
+        <w:t>L</w:t>
+      </w:r>
+      <w:r>
+        <w:rPr>
+          <w:rFonts w:ascii="Times New Roman" w:hAnsi="Times New Roman" w:cs="Times New Roman"/>
+          <w:u w:val="single"/>
+        </w:rPr>
+        <w:t xml:space="preserve">inear </w:t>
+      </w:r>
+      <w:r>
+        <w:rPr>
+          <w:rFonts w:ascii="Times New Roman" w:hAnsi="Times New Roman" w:cs="Times New Roman"/>
+          <w:u w:val="single"/>
+        </w:rPr>
+        <w:t>R</w:t>
+      </w:r>
+      <w:r>
+        <w:rPr>
+          <w:rFonts w:ascii="Times New Roman" w:hAnsi="Times New Roman" w:cs="Times New Roman"/>
+          <w:u w:val="single"/>
+        </w:rPr>
+        <w:t>egression</w:t>
       </w:r>
     </w:p>
     <w:p>
@@ -3872,7 +4262,7 @@
                     </pic:cNvPicPr>
                   </pic:nvPicPr>
                   <pic:blipFill>
-                    <a:blip r:embed="rId22">
+                    <a:blip r:embed="rId23">
                       <a:extLst>
                         <a:ext uri="{28A0092B-C50C-407E-A947-70E740481C1C}">
                           <a14:useLocalDpi xmlns:a14="http://schemas.microsoft.com/office/drawing/2010/main" val="0"/>
@@ -3934,7 +4324,7 @@
                     </pic:cNvPicPr>
                   </pic:nvPicPr>
                   <pic:blipFill>
-                    <a:blip r:embed="rId23">
+                    <a:blip r:embed="rId24">
                       <a:extLst>
                         <a:ext uri="{28A0092B-C50C-407E-A947-70E740481C1C}">
                           <a14:useLocalDpi xmlns:a14="http://schemas.microsoft.com/office/drawing/2010/main" val="0"/>
@@ -3996,7 +4386,7 @@
                     </pic:cNvPicPr>
                   </pic:nvPicPr>
                   <pic:blipFill>
-                    <a:blip r:embed="rId24">
+                    <a:blip r:embed="rId25">
                       <a:extLst>
                         <a:ext uri="{28A0092B-C50C-407E-A947-70E740481C1C}">
                           <a14:useLocalDpi xmlns:a14="http://schemas.microsoft.com/office/drawing/2010/main" val="0"/>
@@ -4050,7 +4440,7 @@
                     </pic:cNvPicPr>
                   </pic:nvPicPr>
                   <pic:blipFill>
-                    <a:blip r:embed="rId25">
+                    <a:blip r:embed="rId26">
                       <a:extLst>
                         <a:ext uri="{28A0092B-C50C-407E-A947-70E740481C1C}">
                           <a14:useLocalDpi xmlns:a14="http://schemas.microsoft.com/office/drawing/2010/main" val="0"/>
@@ -4121,7 +4511,21 @@
           <w:rFonts w:ascii="Times New Roman" w:hAnsi="Times New Roman" w:cs="Times New Roman"/>
           <w:u w:val="single"/>
         </w:rPr>
-        <w:t>Matrices and Vectors</w:t>
+        <w:t xml:space="preserve">Matrices and </w:t>
+      </w:r>
+      <w:r>
+        <w:rPr>
+          <w:rFonts w:ascii="Times New Roman" w:hAnsi="Times New Roman" w:cs="Times New Roman"/>
+          <w:u w:val="single"/>
+        </w:rPr>
+        <w:t>V</w:t>
+      </w:r>
+      <w:r>
+        <w:rPr>
+          <w:rFonts w:ascii="Times New Roman" w:hAnsi="Times New Roman" w:cs="Times New Roman"/>
+          <w:u w:val="single"/>
+        </w:rPr>
+        <w:t>ectors</w:t>
       </w:r>
     </w:p>
     <w:p>
@@ -4154,7 +4558,7 @@
                     </pic:cNvPicPr>
                   </pic:nvPicPr>
                   <pic:blipFill>
-                    <a:blip r:embed="rId26">
+                    <a:blip r:embed="rId27">
                       <a:extLst>
                         <a:ext uri="{28A0092B-C50C-407E-A947-70E740481C1C}">
                           <a14:useLocalDpi xmlns:a14="http://schemas.microsoft.com/office/drawing/2010/main" val="0"/>
@@ -4215,7 +4619,7 @@
                     </pic:cNvPicPr>
                   </pic:nvPicPr>
                   <pic:blipFill>
-                    <a:blip r:embed="rId27">
+                    <a:blip r:embed="rId28">
                       <a:extLst>
                         <a:ext uri="{28A0092B-C50C-407E-A947-70E740481C1C}">
                           <a14:useLocalDpi xmlns:a14="http://schemas.microsoft.com/office/drawing/2010/main" val="0"/>
@@ -4277,7 +4681,7 @@
                     </pic:cNvPicPr>
                   </pic:nvPicPr>
                   <pic:blipFill>
-                    <a:blip r:embed="rId28">
+                    <a:blip r:embed="rId29">
                       <a:extLst>
                         <a:ext uri="{28A0092B-C50C-407E-A947-70E740481C1C}">
                           <a14:useLocalDpi xmlns:a14="http://schemas.microsoft.com/office/drawing/2010/main" val="0"/>
@@ -4338,7 +4742,7 @@
                     </pic:cNvPicPr>
                   </pic:nvPicPr>
                   <pic:blipFill>
-                    <a:blip r:embed="rId29">
+                    <a:blip r:embed="rId30">
                       <a:extLst>
                         <a:ext uri="{28A0092B-C50C-407E-A947-70E740481C1C}">
                           <a14:useLocalDpi xmlns:a14="http://schemas.microsoft.com/office/drawing/2010/main" val="0"/>
@@ -4388,7 +4792,35 @@
           <w:rFonts w:ascii="Times New Roman" w:hAnsi="Times New Roman" w:cs="Times New Roman"/>
           <w:u w:val="single"/>
         </w:rPr>
-        <w:t>Addition and Scalar Multiplication</w:t>
+        <w:t xml:space="preserve">Addition and </w:t>
+      </w:r>
+      <w:r>
+        <w:rPr>
+          <w:rFonts w:ascii="Times New Roman" w:hAnsi="Times New Roman" w:cs="Times New Roman"/>
+          <w:u w:val="single"/>
+        </w:rPr>
+        <w:t>S</w:t>
+      </w:r>
+      <w:r>
+        <w:rPr>
+          <w:rFonts w:ascii="Times New Roman" w:hAnsi="Times New Roman" w:cs="Times New Roman"/>
+          <w:u w:val="single"/>
+        </w:rPr>
+        <w:t xml:space="preserve">calar </w:t>
+      </w:r>
+      <w:r>
+        <w:rPr>
+          <w:rFonts w:ascii="Times New Roman" w:hAnsi="Times New Roman" w:cs="Times New Roman"/>
+          <w:u w:val="single"/>
+        </w:rPr>
+        <w:t>M</w:t>
+      </w:r>
+      <w:r>
+        <w:rPr>
+          <w:rFonts w:ascii="Times New Roman" w:hAnsi="Times New Roman" w:cs="Times New Roman"/>
+          <w:u w:val="single"/>
+        </w:rPr>
+        <w:t>ultiplication</w:t>
       </w:r>
     </w:p>
     <w:p>
@@ -4421,7 +4853,7 @@
                     </pic:cNvPicPr>
                   </pic:nvPicPr>
                   <pic:blipFill>
-                    <a:blip r:embed="rId30">
+                    <a:blip r:embed="rId31">
                       <a:extLst>
                         <a:ext uri="{28A0092B-C50C-407E-A947-70E740481C1C}">
                           <a14:useLocalDpi xmlns:a14="http://schemas.microsoft.com/office/drawing/2010/main" val="0"/>
@@ -4482,7 +4914,7 @@
                     </pic:cNvPicPr>
                   </pic:nvPicPr>
                   <pic:blipFill>
-                    <a:blip r:embed="rId31">
+                    <a:blip r:embed="rId32">
                       <a:extLst>
                         <a:ext uri="{28A0092B-C50C-407E-A947-70E740481C1C}">
                           <a14:useLocalDpi xmlns:a14="http://schemas.microsoft.com/office/drawing/2010/main" val="0"/>
@@ -4544,7 +4976,7 @@
                     </pic:cNvPicPr>
                   </pic:nvPicPr>
                   <pic:blipFill>
-                    <a:blip r:embed="rId32">
+                    <a:blip r:embed="rId33">
                       <a:extLst>
                         <a:ext uri="{28A0092B-C50C-407E-A947-70E740481C1C}">
                           <a14:useLocalDpi xmlns:a14="http://schemas.microsoft.com/office/drawing/2010/main" val="0"/>
@@ -4628,7 +5060,28 @@
           <w:rFonts w:ascii="Times New Roman" w:hAnsi="Times New Roman" w:cs="Times New Roman"/>
           <w:u w:val="single"/>
         </w:rPr>
-        <w:t>Vector Multiplication</w:t>
+        <w:t>V</w:t>
+      </w:r>
+      <w:r>
+        <w:rPr>
+          <w:rFonts w:ascii="Times New Roman" w:hAnsi="Times New Roman" w:cs="Times New Roman"/>
+          <w:u w:val="single"/>
+        </w:rPr>
+        <w:t xml:space="preserve">ector </w:t>
+      </w:r>
+      <w:r>
+        <w:rPr>
+          <w:rFonts w:ascii="Times New Roman" w:hAnsi="Times New Roman" w:cs="Times New Roman"/>
+          <w:u w:val="single"/>
+        </w:rPr>
+        <w:t>M</w:t>
+      </w:r>
+      <w:r>
+        <w:rPr>
+          <w:rFonts w:ascii="Times New Roman" w:hAnsi="Times New Roman" w:cs="Times New Roman"/>
+          <w:u w:val="single"/>
+        </w:rPr>
+        <w:t>ultiplication</w:t>
       </w:r>
     </w:p>
     <w:p>
@@ -4660,7 +5113,7 @@
                     </pic:cNvPicPr>
                   </pic:nvPicPr>
                   <pic:blipFill>
-                    <a:blip r:embed="rId33">
+                    <a:blip r:embed="rId34">
                       <a:extLst>
                         <a:ext uri="{28A0092B-C50C-407E-A947-70E740481C1C}">
                           <a14:useLocalDpi xmlns:a14="http://schemas.microsoft.com/office/drawing/2010/main" val="0"/>
@@ -4722,7 +5175,7 @@
                     </pic:cNvPicPr>
                   </pic:nvPicPr>
                   <pic:blipFill>
-                    <a:blip r:embed="rId34">
+                    <a:blip r:embed="rId35">
                       <a:extLst>
                         <a:ext uri="{28A0092B-C50C-407E-A947-70E740481C1C}">
                           <a14:useLocalDpi xmlns:a14="http://schemas.microsoft.com/office/drawing/2010/main" val="0"/>
@@ -4783,7 +5236,7 @@
                     </pic:cNvPicPr>
                   </pic:nvPicPr>
                   <pic:blipFill>
-                    <a:blip r:embed="rId35">
+                    <a:blip r:embed="rId36">
                       <a:extLst>
                         <a:ext uri="{28A0092B-C50C-407E-A947-70E740481C1C}">
                           <a14:useLocalDpi xmlns:a14="http://schemas.microsoft.com/office/drawing/2010/main" val="0"/>
@@ -4847,7 +5300,28 @@
           <w:rFonts w:ascii="Times New Roman" w:hAnsi="Times New Roman" w:cs="Times New Roman"/>
           <w:u w:val="single"/>
         </w:rPr>
-        <w:t>Matrix Multiplication</w:t>
+        <w:t>M</w:t>
+      </w:r>
+      <w:r>
+        <w:rPr>
+          <w:rFonts w:ascii="Times New Roman" w:hAnsi="Times New Roman" w:cs="Times New Roman"/>
+          <w:u w:val="single"/>
+        </w:rPr>
+        <w:t xml:space="preserve">atrix </w:t>
+      </w:r>
+      <w:r>
+        <w:rPr>
+          <w:rFonts w:ascii="Times New Roman" w:hAnsi="Times New Roman" w:cs="Times New Roman"/>
+          <w:u w:val="single"/>
+        </w:rPr>
+        <w:t>M</w:t>
+      </w:r>
+      <w:r>
+        <w:rPr>
+          <w:rFonts w:ascii="Times New Roman" w:hAnsi="Times New Roman" w:cs="Times New Roman"/>
+          <w:u w:val="single"/>
+        </w:rPr>
+        <w:t>ultiplication</w:t>
       </w:r>
     </w:p>
     <w:p>
@@ -4879,7 +5353,7 @@
                     </pic:cNvPicPr>
                   </pic:nvPicPr>
                   <pic:blipFill>
-                    <a:blip r:embed="rId36">
+                    <a:blip r:embed="rId37">
                       <a:extLst>
                         <a:ext uri="{28A0092B-C50C-407E-A947-70E740481C1C}">
                           <a14:useLocalDpi xmlns:a14="http://schemas.microsoft.com/office/drawing/2010/main" val="0"/>
@@ -4941,7 +5415,7 @@
                     </pic:cNvPicPr>
                   </pic:nvPicPr>
                   <pic:blipFill>
-                    <a:blip r:embed="rId37">
+                    <a:blip r:embed="rId38">
                       <a:extLst>
                         <a:ext uri="{28A0092B-C50C-407E-A947-70E740481C1C}">
                           <a14:useLocalDpi xmlns:a14="http://schemas.microsoft.com/office/drawing/2010/main" val="0"/>
@@ -5002,7 +5476,7 @@
                     </pic:cNvPicPr>
                   </pic:nvPicPr>
                   <pic:blipFill>
-                    <a:blip r:embed="rId38">
+                    <a:blip r:embed="rId39">
                       <a:extLst>
                         <a:ext uri="{28A0092B-C50C-407E-A947-70E740481C1C}">
                           <a14:useLocalDpi xmlns:a14="http://schemas.microsoft.com/office/drawing/2010/main" val="0"/>
@@ -5059,7 +5533,35 @@
           <w:rFonts w:ascii="Times New Roman" w:hAnsi="Times New Roman" w:cs="Times New Roman"/>
           <w:u w:val="single"/>
         </w:rPr>
-        <w:t>Matrix Multiplication Properties</w:t>
+        <w:t xml:space="preserve">Matrix </w:t>
+      </w:r>
+      <w:r>
+        <w:rPr>
+          <w:rFonts w:ascii="Times New Roman" w:hAnsi="Times New Roman" w:cs="Times New Roman"/>
+          <w:u w:val="single"/>
+        </w:rPr>
+        <w:t>M</w:t>
+      </w:r>
+      <w:r>
+        <w:rPr>
+          <w:rFonts w:ascii="Times New Roman" w:hAnsi="Times New Roman" w:cs="Times New Roman"/>
+          <w:u w:val="single"/>
+        </w:rPr>
+        <w:t xml:space="preserve">ultiplication </w:t>
+      </w:r>
+      <w:r>
+        <w:rPr>
+          <w:rFonts w:ascii="Times New Roman" w:hAnsi="Times New Roman" w:cs="Times New Roman"/>
+          <w:u w:val="single"/>
+        </w:rPr>
+        <w:t>P</w:t>
+      </w:r>
+      <w:r>
+        <w:rPr>
+          <w:rFonts w:ascii="Times New Roman" w:hAnsi="Times New Roman" w:cs="Times New Roman"/>
+          <w:u w:val="single"/>
+        </w:rPr>
+        <w:t>roperties</w:t>
       </w:r>
     </w:p>
     <w:p>
@@ -5158,7 +5660,7 @@
                     </pic:cNvPicPr>
                   </pic:nvPicPr>
                   <pic:blipFill>
-                    <a:blip r:embed="rId39">
+                    <a:blip r:embed="rId40">
                       <a:extLst>
                         <a:ext uri="{28A0092B-C50C-407E-A947-70E740481C1C}">
                           <a14:useLocalDpi xmlns:a14="http://schemas.microsoft.com/office/drawing/2010/main" val="0"/>
@@ -5220,7 +5722,7 @@
                     </pic:cNvPicPr>
                   </pic:nvPicPr>
                   <pic:blipFill>
-                    <a:blip r:embed="rId40">
+                    <a:blip r:embed="rId41">
                       <a:extLst>
                         <a:ext uri="{28A0092B-C50C-407E-A947-70E740481C1C}">
                           <a14:useLocalDpi xmlns:a14="http://schemas.microsoft.com/office/drawing/2010/main" val="0"/>
@@ -5281,7 +5783,7 @@
                     </pic:cNvPicPr>
                   </pic:nvPicPr>
                   <pic:blipFill>
-                    <a:blip r:embed="rId41">
+                    <a:blip r:embed="rId42">
                       <a:extLst>
                         <a:ext uri="{28A0092B-C50C-407E-A947-70E740481C1C}">
                           <a14:useLocalDpi xmlns:a14="http://schemas.microsoft.com/office/drawing/2010/main" val="0"/>
@@ -5338,7 +5840,21 @@
           <w:rFonts w:ascii="Times New Roman" w:hAnsi="Times New Roman" w:cs="Times New Roman"/>
           <w:u w:val="single"/>
         </w:rPr>
-        <w:t>Inverse and Transpose</w:t>
+        <w:t xml:space="preserve">Inverse and </w:t>
+      </w:r>
+      <w:r>
+        <w:rPr>
+          <w:rFonts w:ascii="Times New Roman" w:hAnsi="Times New Roman" w:cs="Times New Roman"/>
+          <w:u w:val="single"/>
+        </w:rPr>
+        <w:t>T</w:t>
+      </w:r>
+      <w:r>
+        <w:rPr>
+          <w:rFonts w:ascii="Times New Roman" w:hAnsi="Times New Roman" w:cs="Times New Roman"/>
+          <w:u w:val="single"/>
+        </w:rPr>
+        <w:t>ranspose</w:t>
       </w:r>
     </w:p>
     <w:p>
@@ -5395,7 +5911,7 @@
                     </pic:cNvPicPr>
                   </pic:nvPicPr>
                   <pic:blipFill>
-                    <a:blip r:embed="rId42">
+                    <a:blip r:embed="rId43">
                       <a:extLst>
                         <a:ext uri="{28A0092B-C50C-407E-A947-70E740481C1C}">
                           <a14:useLocalDpi xmlns:a14="http://schemas.microsoft.com/office/drawing/2010/main" val="0"/>
@@ -5456,7 +5972,7 @@
                     </pic:cNvPicPr>
                   </pic:nvPicPr>
                   <pic:blipFill>
-                    <a:blip r:embed="rId43">
+                    <a:blip r:embed="rId44">
                       <a:extLst>
                         <a:ext uri="{28A0092B-C50C-407E-A947-70E740481C1C}">
                           <a14:useLocalDpi xmlns:a14="http://schemas.microsoft.com/office/drawing/2010/main" val="0"/>
@@ -5490,6 +6006,9 @@
     </w:p>
     <w:p>
       <w:pPr>
+        <w:pBdr>
+          <w:bottom w:val="single" w:sz="12" w:space="1" w:color="auto"/>
+        </w:pBdr>
         <w:rPr>
           <w:lang w:val="en-US"/>
         </w:rPr>
@@ -5517,7 +6036,7 @@
                     </pic:cNvPicPr>
                   </pic:nvPicPr>
                   <pic:blipFill>
-                    <a:blip r:embed="rId44">
+                    <a:blip r:embed="rId45">
                       <a:extLst>
                         <a:ext uri="{28A0092B-C50C-407E-A947-70E740481C1C}">
                           <a14:useLocalDpi xmlns:a14="http://schemas.microsoft.com/office/drawing/2010/main" val="0"/>
@@ -5548,6 +6067,23 @@
           </wp:inline>
         </w:drawing>
       </w:r>
+    </w:p>
+    <w:p>
+      <w:pPr>
+        <w:pBdr>
+          <w:bottom w:val="single" w:sz="12" w:space="1" w:color="auto"/>
+        </w:pBdr>
+        <w:rPr>
+          <w:lang w:val="en-US"/>
+        </w:rPr>
+      </w:pPr>
+    </w:p>
+    <w:p>
+      <w:pPr>
+        <w:rPr>
+          <w:lang w:val="en-US"/>
+        </w:rPr>
+      </w:pPr>
     </w:p>
     <w:sectPr>
       <w:pgSz w:w="12240" w:h="15840"/>
@@ -7453,4 +7989,16 @@
     </a:ext>
   </a:extLst>
 </a:theme>
+</file>
+
+<file path=customXml/item1.xml><?xml version="1.0" encoding="utf-8"?>
+<b:Sources xmlns:b="http://schemas.openxmlformats.org/officeDocument/2006/bibliography" xmlns="http://schemas.openxmlformats.org/officeDocument/2006/bibliography" SelectedStyle="\APASixthEditionOfficeOnline.xsl" StyleName="APA" Version="6"/>
+</file>
+
+<file path=customXml/itemProps1.xml><?xml version="1.0" encoding="utf-8"?>
+<ds:datastoreItem xmlns:ds="http://schemas.openxmlformats.org/officeDocument/2006/customXml" ds:itemID="{37901A0F-4801-4103-9BBC-3F7720CD2E48}">
+  <ds:schemaRefs>
+    <ds:schemaRef ds:uri="http://schemas.openxmlformats.org/officeDocument/2006/bibliography"/>
+  </ds:schemaRefs>
+</ds:datastoreItem>
 </file>
</xml_diff>

<commit_message>
Updated Weeks 1-8 notes' formatting
</commit_message>
<xml_diff>
--- a/Review/Week 1.docx
+++ b/Review/Week 1.docx
@@ -62,7 +62,7 @@
     <w:p>
       <w:pPr>
         <w:pStyle w:val="Heading2"/>
-        <w:spacing w:before="0" w:line="480" w:lineRule="auto"/>
+        <w:spacing w:line="480" w:lineRule="auto"/>
         <w:rPr>
           <w:rFonts w:ascii="Times New Roman" w:hAnsi="Times New Roman" w:cs="Times New Roman"/>
           <w:b w:val="0"/>
@@ -473,31 +473,7 @@
           <w:szCs w:val="24"/>
           <w:lang w:val="en-US"/>
         </w:rPr>
-        <w:t xml:space="preserve">only way was </w:t>
-      </w:r>
-      <w:proofErr w:type="gramStart"/>
-      <w:r>
-        <w:rPr>
-          <w:rFonts w:ascii="Times New Roman" w:hAnsi="Times New Roman" w:cs="Times New Roman"/>
-          <w:i/>
-          <w:iCs/>
-          <w:sz w:val="24"/>
-          <w:szCs w:val="24"/>
-          <w:lang w:val="en-US"/>
-        </w:rPr>
-        <w:t>get</w:t>
-      </w:r>
-      <w:proofErr w:type="gramEnd"/>
-      <w:r>
-        <w:rPr>
-          <w:rFonts w:ascii="Times New Roman" w:hAnsi="Times New Roman" w:cs="Times New Roman"/>
-          <w:i/>
-          <w:iCs/>
-          <w:sz w:val="24"/>
-          <w:szCs w:val="24"/>
-          <w:lang w:val="en-US"/>
-        </w:rPr>
-        <w:t xml:space="preserve"> computer to learn by itself how to fly a helicopter</w:t>
+        <w:t>only way was get computer to learn by itself how to fly a helicopter</w:t>
       </w:r>
     </w:p>
     <w:p>
@@ -1050,6 +1026,7 @@
     </w:p>
     <w:p>
       <w:pPr>
+        <w:spacing w:line="480" w:lineRule="auto"/>
         <w:rPr>
           <w:lang w:val="en-US"/>
         </w:rPr>
@@ -1312,6 +1289,7 @@
         <w:rPr>
           <w:lang w:val="en-US"/>
         </w:rPr>
+        <w:lastRenderedPageBreak/>
         <w:t>Astronomical data analysis</w:t>
       </w:r>
     </w:p>
@@ -1331,7 +1309,6 @@
         <w:rPr>
           <w:lang w:val="en-US"/>
         </w:rPr>
-        <w:lastRenderedPageBreak/>
         <w:t>Cocktail Party Problem</w:t>
       </w:r>
     </w:p>
@@ -1376,14 +1353,7 @@
     <w:p>
       <w:pPr>
         <w:pStyle w:val="ListParagraph"/>
-        <w:rPr>
-          <w:lang w:val="en-US"/>
-        </w:rPr>
-      </w:pPr>
-    </w:p>
-    <w:p>
-      <w:pPr>
-        <w:pStyle w:val="ListParagraph"/>
+        <w:spacing w:line="480" w:lineRule="auto"/>
         <w:ind w:left="360"/>
         <w:rPr>
           <w:lang w:val="en-US"/>
@@ -1668,6 +1638,7 @@
     </w:p>
     <w:p>
       <w:pPr>
+        <w:spacing w:after="0" w:line="480" w:lineRule="auto"/>
         <w:rPr>
           <w:rFonts w:ascii="Times New Roman" w:eastAsiaTheme="majorEastAsia" w:hAnsi="Times New Roman" w:cs="Times New Roman"/>
           <w:i/>
@@ -1777,6 +1748,7 @@
         <w:rPr>
           <w:lang w:val="en-US"/>
         </w:rPr>
+        <w:lastRenderedPageBreak/>
         <w:t>x: input variable/feature</w:t>
       </w:r>
     </w:p>
@@ -1796,7 +1768,6 @@
         <w:rPr>
           <w:lang w:val="en-US"/>
         </w:rPr>
-        <w:lastRenderedPageBreak/>
         <w:t>y: output/target variable</w:t>
       </w:r>
     </w:p>
@@ -1854,92 +1825,65 @@
           <w:vertAlign w:val="superscript"/>
           <w:lang w:val="en-US"/>
         </w:rPr>
-        <w:t>(</w:t>
-      </w:r>
-      <w:proofErr w:type="spellStart"/>
+        <w:t>(i</w:t>
+      </w:r>
       <w:r>
         <w:rPr>
           <w:vertAlign w:val="superscript"/>
           <w:lang w:val="en-US"/>
         </w:rPr>
+        <w:t>)</w:t>
+      </w:r>
+      <w:r>
+        <w:rPr>
+          <w:lang w:val="en-US"/>
+        </w:rPr>
+        <w:t>,</w:t>
+      </w:r>
+      <w:r>
+        <w:rPr>
+          <w:lang w:val="en-US"/>
+        </w:rPr>
+        <w:t xml:space="preserve"> y</w:t>
+      </w:r>
+      <w:r>
+        <w:rPr>
+          <w:vertAlign w:val="superscript"/>
+          <w:lang w:val="en-US"/>
+        </w:rPr>
+        <w:t>(i)</w:t>
+      </w:r>
+      <w:r>
+        <w:rPr>
+          <w:lang w:val="en-US"/>
+        </w:rPr>
+        <w:t>)</w:t>
+      </w:r>
+      <w:r>
+        <w:rPr>
+          <w:lang w:val="en-US"/>
+        </w:rPr>
+        <w:t>:</w:t>
+      </w:r>
+      <w:r>
+        <w:rPr>
+          <w:lang w:val="en-US"/>
+        </w:rPr>
+        <w:t xml:space="preserve"> </w:t>
+      </w:r>
+      <w:r>
+        <w:rPr>
+          <w:lang w:val="en-US"/>
+        </w:rPr>
         <w:t>i</w:t>
       </w:r>
-      <w:proofErr w:type="spellEnd"/>
       <w:r>
         <w:rPr>
           <w:vertAlign w:val="superscript"/>
           <w:lang w:val="en-US"/>
         </w:rPr>
-        <w:t>)</w:t>
-      </w:r>
-      <w:r>
-        <w:rPr>
-          <w:lang w:val="en-US"/>
-        </w:rPr>
-        <w:t>,</w:t>
-      </w:r>
-      <w:r>
-        <w:rPr>
-          <w:lang w:val="en-US"/>
-        </w:rPr>
-        <w:t xml:space="preserve"> y</w:t>
-      </w:r>
-      <w:r>
-        <w:rPr>
-          <w:vertAlign w:val="superscript"/>
-          <w:lang w:val="en-US"/>
-        </w:rPr>
-        <w:t>(</w:t>
-      </w:r>
-      <w:proofErr w:type="spellStart"/>
-      <w:r>
-        <w:rPr>
-          <w:vertAlign w:val="superscript"/>
-          <w:lang w:val="en-US"/>
-        </w:rPr>
-        <w:t>i</w:t>
-      </w:r>
-      <w:proofErr w:type="spellEnd"/>
-      <w:r>
-        <w:rPr>
-          <w:vertAlign w:val="superscript"/>
-          <w:lang w:val="en-US"/>
-        </w:rPr>
-        <w:t>)</w:t>
-      </w:r>
-      <w:r>
-        <w:rPr>
-          <w:lang w:val="en-US"/>
-        </w:rPr>
-        <w:t>)</w:t>
-      </w:r>
-      <w:r>
-        <w:rPr>
-          <w:lang w:val="en-US"/>
-        </w:rPr>
-        <w:t>:</w:t>
-      </w:r>
-      <w:r>
-        <w:rPr>
-          <w:lang w:val="en-US"/>
-        </w:rPr>
-        <w:t xml:space="preserve"> </w:t>
-      </w:r>
-      <w:proofErr w:type="spellStart"/>
-      <w:r>
-        <w:rPr>
-          <w:lang w:val="en-US"/>
-        </w:rPr>
-        <w:t>i</w:t>
-      </w:r>
-      <w:r>
-        <w:rPr>
-          <w:vertAlign w:val="superscript"/>
-          <w:lang w:val="en-US"/>
-        </w:rPr>
         <w:t>th</w:t>
       </w:r>
-      <w:proofErr w:type="spellEnd"/>
       <w:r>
         <w:rPr>
           <w:lang w:val="en-US"/>
@@ -2017,7 +1961,6 @@
           <w:lang w:val="en-US"/>
         </w:rPr>
       </w:pPr>
-      <w:proofErr w:type="spellStart"/>
       <w:r>
         <w:rPr>
           <w:lang w:val="en-US"/>
@@ -2032,7 +1975,6 @@
         </w:rPr>
         <w:t>θ</w:t>
       </w:r>
-      <w:proofErr w:type="spellEnd"/>
       <w:r>
         <w:rPr>
           <w:rFonts w:cstheme="minorHAnsi"/>
@@ -2092,6 +2034,7 @@
     </w:p>
     <w:p>
       <w:pPr>
+        <w:spacing w:line="480" w:lineRule="auto"/>
         <w:rPr>
           <w:rFonts w:ascii="Times New Roman" w:eastAsiaTheme="majorEastAsia" w:hAnsi="Times New Roman" w:cs="Times New Roman"/>
           <w:color w:val="4472C4" w:themeColor="accent1"/>
@@ -2163,6 +2106,7 @@
     </w:p>
     <w:p>
       <w:pPr>
+        <w:spacing w:line="480" w:lineRule="auto"/>
         <w:rPr>
           <w:rFonts w:ascii="Times New Roman" w:eastAsiaTheme="majorEastAsia" w:hAnsi="Times New Roman" w:cs="Times New Roman"/>
           <w:i/>
@@ -2175,9 +2119,7 @@
           <w:lang w:val="en-US"/>
         </w:rPr>
       </w:pPr>
-    </w:p>
-    <w:p>
-      <w:pPr>
+      <w:r>
         <w:rPr>
           <w:rFonts w:ascii="Times New Roman" w:eastAsiaTheme="majorEastAsia" w:hAnsi="Times New Roman" w:cs="Times New Roman"/>
           <w:i/>
@@ -2189,7 +2131,8 @@
           <w:u w:val="single"/>
           <w:lang w:val="en-US"/>
         </w:rPr>
-      </w:pPr>
+        <w:t xml:space="preserve">Cost </w:t>
+      </w:r>
       <w:r>
         <w:rPr>
           <w:rFonts w:ascii="Times New Roman" w:eastAsiaTheme="majorEastAsia" w:hAnsi="Times New Roman" w:cs="Times New Roman"/>
@@ -2202,7 +2145,7 @@
           <w:u w:val="single"/>
           <w:lang w:val="en-US"/>
         </w:rPr>
-        <w:t xml:space="preserve">Cost </w:t>
+        <w:t>F</w:t>
       </w:r>
       <w:r>
         <w:rPr>
@@ -2216,20 +2159,6 @@
           <w:u w:val="single"/>
           <w:lang w:val="en-US"/>
         </w:rPr>
-        <w:t>F</w:t>
-      </w:r>
-      <w:r>
-        <w:rPr>
-          <w:rFonts w:ascii="Times New Roman" w:eastAsiaTheme="majorEastAsia" w:hAnsi="Times New Roman" w:cs="Times New Roman"/>
-          <w:i/>
-          <w:iCs/>
-          <w:color w:val="4472C4" w:themeColor="accent1"/>
-          <w:spacing w:val="15"/>
-          <w:sz w:val="24"/>
-          <w:szCs w:val="24"/>
-          <w:u w:val="single"/>
-          <w:lang w:val="en-US"/>
-        </w:rPr>
         <w:t>unction</w:t>
       </w:r>
     </w:p>
@@ -2249,6 +2178,7 @@
         <w:rPr>
           <w:lang w:val="en-US"/>
         </w:rPr>
+        <w:lastRenderedPageBreak/>
         <w:t xml:space="preserve">Choosing parameters </w:t>
       </w:r>
       <w:r>
@@ -2299,7 +2229,6 @@
           <w:rFonts w:eastAsiaTheme="minorEastAsia"/>
           <w:lang w:val="en-US"/>
         </w:rPr>
-        <w:lastRenderedPageBreak/>
         <w:t xml:space="preserve">Minimization: </w:t>
       </w:r>
       <m:oMath>
@@ -2745,13 +2674,6 @@
       <w:pPr>
         <w:spacing w:line="480" w:lineRule="auto"/>
         <w:rPr>
-          <w:lang w:val="en-US"/>
-        </w:rPr>
-      </w:pPr>
-    </w:p>
-    <w:p>
-      <w:pPr>
-        <w:rPr>
           <w:rFonts w:ascii="Times New Roman" w:eastAsiaTheme="majorEastAsia" w:hAnsi="Times New Roman" w:cs="Times New Roman"/>
           <w:i/>
           <w:iCs/>
@@ -2836,6 +2758,7 @@
     </w:p>
     <w:p>
       <w:pPr>
+        <w:spacing w:line="480" w:lineRule="auto"/>
         <w:rPr>
           <w:rFonts w:ascii="Times New Roman" w:eastAsiaTheme="majorEastAsia" w:hAnsi="Times New Roman" w:cs="Times New Roman"/>
           <w:i/>
@@ -2911,6 +2834,7 @@
     </w:p>
     <w:p>
       <w:pPr>
+        <w:spacing w:line="480" w:lineRule="auto"/>
         <w:rPr>
           <w:rFonts w:ascii="Times New Roman" w:eastAsiaTheme="majorEastAsia" w:hAnsi="Times New Roman" w:cs="Times New Roman"/>
           <w:color w:val="4472C4" w:themeColor="accent1"/>
@@ -2982,6 +2906,7 @@
     </w:p>
     <w:p>
       <w:pPr>
+        <w:spacing w:line="480" w:lineRule="auto"/>
         <w:rPr>
           <w:rFonts w:ascii="Times New Roman" w:eastAsiaTheme="majorEastAsia" w:hAnsi="Times New Roman" w:cs="Times New Roman"/>
           <w:color w:val="4472C4" w:themeColor="accent1"/>
@@ -3054,6 +2979,7 @@
     </w:p>
     <w:p>
       <w:pPr>
+        <w:spacing w:line="480" w:lineRule="auto"/>
         <w:rPr>
           <w:rFonts w:ascii="Times New Roman" w:eastAsiaTheme="majorEastAsia" w:hAnsi="Times New Roman" w:cs="Times New Roman"/>
           <w:i/>
@@ -3389,16 +3315,6 @@
     </w:p>
     <w:p>
       <w:pPr>
-        <w:pStyle w:val="ListParagraph"/>
-        <w:spacing w:line="480" w:lineRule="auto"/>
-        <w:ind w:left="360"/>
-        <w:rPr>
-          <w:lang w:val="en-US"/>
-        </w:rPr>
-      </w:pPr>
-    </w:p>
-    <w:p>
-      <w:pPr>
         <w:pStyle w:val="Heading2"/>
         <w:spacing w:line="480" w:lineRule="auto"/>
         <w:rPr>
@@ -3460,6 +3376,44 @@
           <w:ilvl w:val="0"/>
           <w:numId w:val="3"/>
         </w:numPr>
+        <w:spacing w:line="480" w:lineRule="auto"/>
+        <w:rPr>
+          <w:lang w:val="en-US"/>
+        </w:rPr>
+      </w:pPr>
+      <w:r>
+        <w:rPr>
+          <w:lang w:val="en-US"/>
+        </w:rPr>
+        <w:t>Algorithm: u</w:t>
+      </w:r>
+      <w:r>
+        <w:rPr>
+          <w:lang w:val="en-US"/>
+        </w:rPr>
+        <w:t>pdat</w:t>
+      </w:r>
+      <w:r>
+        <w:rPr>
+          <w:lang w:val="en-US"/>
+        </w:rPr>
+        <w:t>e</w:t>
+      </w:r>
+      <w:r>
+        <w:rPr>
+          <w:lang w:val="en-US"/>
+        </w:rPr>
+        <w:t xml:space="preserve"> parameters until convergence</w:t>
+      </w:r>
+    </w:p>
+    <w:p>
+      <w:pPr>
+        <w:pStyle w:val="ListParagraph"/>
+        <w:numPr>
+          <w:ilvl w:val="0"/>
+          <w:numId w:val="2"/>
+        </w:numPr>
+        <w:spacing w:line="480" w:lineRule="auto"/>
         <w:rPr>
           <w:lang w:val="en-US"/>
         </w:rPr>
@@ -3469,25 +3423,7 @@
           <w:lang w:val="en-US"/>
         </w:rPr>
         <w:lastRenderedPageBreak/>
-        <w:t>Algorithm: u</w:t>
-      </w:r>
-      <w:r>
-        <w:rPr>
-          <w:lang w:val="en-US"/>
-        </w:rPr>
-        <w:t>pdat</w:t>
-      </w:r>
-      <w:r>
-        <w:rPr>
-          <w:lang w:val="en-US"/>
-        </w:rPr>
-        <w:t>e</w:t>
-      </w:r>
-      <w:r>
-        <w:rPr>
-          <w:lang w:val="en-US"/>
-        </w:rPr>
-        <w:t xml:space="preserve"> parameters until convergence</w:t>
+        <w:t>Assignment vs. assertion</w:t>
       </w:r>
     </w:p>
     <w:p>
@@ -3497,15 +3433,33 @@
           <w:ilvl w:val="0"/>
           <w:numId w:val="2"/>
         </w:numPr>
-        <w:rPr>
-          <w:lang w:val="en-US"/>
-        </w:rPr>
-      </w:pPr>
-      <w:r>
-        <w:rPr>
-          <w:lang w:val="en-US"/>
-        </w:rPr>
-        <w:t>Assignment vs. assertion</w:t>
+        <w:spacing w:line="480" w:lineRule="auto"/>
+        <w:rPr>
+          <w:lang w:val="en-US"/>
+        </w:rPr>
+      </w:pPr>
+      <w:r>
+        <w:rPr>
+          <w:rFonts w:cstheme="minorHAnsi"/>
+          <w:lang w:val="en-US"/>
+        </w:rPr>
+        <w:t>Learning rate (</w:t>
+      </w:r>
+      <w:bookmarkStart w:id="1" w:name="_Hlk54736723"/>
+      <w:r>
+        <w:rPr>
+          <w:rFonts w:cstheme="minorHAnsi"/>
+          <w:lang w:val="en-US"/>
+        </w:rPr>
+        <w:t>α</w:t>
+      </w:r>
+      <w:bookmarkEnd w:id="1"/>
+      <w:r>
+        <w:rPr>
+          <w:rFonts w:cstheme="minorHAnsi"/>
+          <w:lang w:val="en-US"/>
+        </w:rPr>
+        <w:t>): how big a step to take downhill</w:t>
       </w:r>
     </w:p>
     <w:p>
@@ -3513,95 +3467,63 @@
         <w:pStyle w:val="ListParagraph"/>
         <w:numPr>
           <w:ilvl w:val="0"/>
-          <w:numId w:val="2"/>
-        </w:numPr>
-        <w:rPr>
-          <w:lang w:val="en-US"/>
-        </w:rPr>
-      </w:pPr>
+          <w:numId w:val="3"/>
+        </w:numPr>
+        <w:spacing w:line="480" w:lineRule="auto"/>
+        <w:rPr>
+          <w:lang w:val="en-US"/>
+        </w:rPr>
+      </w:pPr>
+      <w:r>
+        <w:rPr>
+          <w:lang w:val="en-US"/>
+        </w:rPr>
+        <w:t>Later: descent property of end point depending on initial decision (choice of first set of parameters); how aggressive a gradient descent procedure is (</w:t>
+      </w:r>
+      <w:r>
+        <w:rPr>
+          <w:lang w:val="en-US"/>
+        </w:rPr>
+        <w:t xml:space="preserve">how to set </w:t>
+      </w:r>
       <w:r>
         <w:rPr>
           <w:rFonts w:cstheme="minorHAnsi"/>
           <w:lang w:val="en-US"/>
         </w:rPr>
-        <w:t>Learning rate (</w:t>
-      </w:r>
-      <w:bookmarkStart w:id="1" w:name="_Hlk54736723"/>
+        <w:t>α)</w:t>
+      </w:r>
       <w:r>
         <w:rPr>
           <w:rFonts w:cstheme="minorHAnsi"/>
           <w:lang w:val="en-US"/>
         </w:rPr>
-        <w:t>α</w:t>
-      </w:r>
-      <w:bookmarkEnd w:id="1"/>
+        <w:t>; partial derivative term</w:t>
+      </w:r>
+    </w:p>
+    <w:p>
+      <w:pPr>
+        <w:pStyle w:val="ListParagraph"/>
+        <w:numPr>
+          <w:ilvl w:val="0"/>
+          <w:numId w:val="3"/>
+        </w:numPr>
+        <w:spacing w:line="480" w:lineRule="auto"/>
+        <w:rPr>
+          <w:lang w:val="en-US"/>
+        </w:rPr>
+      </w:pPr>
       <w:r>
         <w:rPr>
           <w:rFonts w:cstheme="minorHAnsi"/>
           <w:lang w:val="en-US"/>
         </w:rPr>
-        <w:t>): how big a step to take downhill</w:t>
-      </w:r>
-    </w:p>
-    <w:p>
-      <w:pPr>
-        <w:pStyle w:val="ListParagraph"/>
-        <w:numPr>
-          <w:ilvl w:val="0"/>
-          <w:numId w:val="3"/>
-        </w:numPr>
-        <w:rPr>
-          <w:lang w:val="en-US"/>
-        </w:rPr>
-      </w:pPr>
-      <w:r>
-        <w:rPr>
-          <w:lang w:val="en-US"/>
-        </w:rPr>
-        <w:t>Later: descent property of end point depending on initial decision (choice of first set of parameters); how aggressive a gradient descent procedure is (</w:t>
-      </w:r>
-      <w:r>
-        <w:rPr>
-          <w:lang w:val="en-US"/>
-        </w:rPr>
-        <w:t xml:space="preserve">how to set </w:t>
-      </w:r>
-      <w:r>
-        <w:rPr>
-          <w:rFonts w:cstheme="minorHAnsi"/>
-          <w:lang w:val="en-US"/>
-        </w:rPr>
-        <w:t>α)</w:t>
-      </w:r>
-      <w:r>
-        <w:rPr>
-          <w:rFonts w:cstheme="minorHAnsi"/>
-          <w:lang w:val="en-US"/>
-        </w:rPr>
-        <w:t>; partial derivative term</w:t>
-      </w:r>
-    </w:p>
-    <w:p>
-      <w:pPr>
-        <w:pStyle w:val="ListParagraph"/>
-        <w:numPr>
-          <w:ilvl w:val="0"/>
-          <w:numId w:val="3"/>
-        </w:numPr>
-        <w:rPr>
-          <w:lang w:val="en-US"/>
-        </w:rPr>
-      </w:pPr>
-      <w:r>
-        <w:rPr>
-          <w:rFonts w:cstheme="minorHAnsi"/>
-          <w:lang w:val="en-US"/>
-        </w:rPr>
         <w:t>Update parameters simultaneously</w:t>
       </w:r>
     </w:p>
     <w:p>
       <w:pPr>
+        <w:spacing w:line="480" w:lineRule="auto"/>
         <w:rPr>
           <w:lang w:val="en-US"/>
         </w:rPr>
@@ -3663,6 +3585,7 @@
     </w:p>
     <w:p>
       <w:pPr>
+        <w:spacing w:line="480" w:lineRule="auto"/>
         <w:rPr>
           <w:lang w:val="en-US"/>
         </w:rPr>
@@ -3724,6 +3647,7 @@
     </w:p>
     <w:p>
       <w:pPr>
+        <w:spacing w:line="480" w:lineRule="auto"/>
         <w:rPr>
           <w:lang w:val="en-US"/>
         </w:rPr>
@@ -3849,6 +3773,7 @@
     </w:p>
     <w:p>
       <w:pPr>
+        <w:spacing w:line="480" w:lineRule="auto"/>
         <w:rPr>
           <w:lang w:val="en-US"/>
         </w:rPr>
@@ -3910,6 +3835,7 @@
     </w:p>
     <w:p>
       <w:pPr>
+        <w:spacing w:line="480" w:lineRule="auto"/>
         <w:rPr>
           <w:lang w:val="en-US"/>
         </w:rPr>
@@ -3972,6 +3898,7 @@
     </w:p>
     <w:p>
       <w:pPr>
+        <w:spacing w:line="480" w:lineRule="auto"/>
         <w:rPr>
           <w:lang w:val="en-US"/>
         </w:rPr>
@@ -4033,6 +3960,7 @@
     </w:p>
     <w:p>
       <w:pPr>
+        <w:spacing w:line="480" w:lineRule="auto"/>
         <w:rPr>
           <w:lang w:val="en-US"/>
         </w:rPr>
@@ -4095,20 +4023,23 @@
     </w:p>
     <w:p>
       <w:pPr>
-        <w:rPr>
-          <w:lang w:val="en-US"/>
-        </w:rPr>
-      </w:pPr>
-    </w:p>
-    <w:p>
-      <w:pPr>
-        <w:rPr>
-          <w:lang w:val="en-US"/>
-        </w:rPr>
-      </w:pPr>
-    </w:p>
-    <w:p>
-      <w:pPr>
+        <w:spacing w:line="480" w:lineRule="auto"/>
+        <w:rPr>
+          <w:lang w:val="en-US"/>
+        </w:rPr>
+      </w:pPr>
+    </w:p>
+    <w:p>
+      <w:pPr>
+        <w:spacing w:line="480" w:lineRule="auto"/>
+        <w:rPr>
+          <w:lang w:val="en-US"/>
+        </w:rPr>
+      </w:pPr>
+    </w:p>
+    <w:p>
+      <w:pPr>
+        <w:spacing w:line="480" w:lineRule="auto"/>
         <w:rPr>
           <w:lang w:val="en-US"/>
         </w:rPr>
@@ -4198,6 +4129,7 @@
           <w:ilvl w:val="0"/>
           <w:numId w:val="3"/>
         </w:numPr>
+        <w:spacing w:line="480" w:lineRule="auto"/>
         <w:rPr>
           <w:lang w:val="en-US"/>
         </w:rPr>
@@ -4216,6 +4148,7 @@
           <w:ilvl w:val="0"/>
           <w:numId w:val="3"/>
         </w:numPr>
+        <w:spacing w:line="480" w:lineRule="auto"/>
         <w:rPr>
           <w:lang w:val="en-US"/>
         </w:rPr>
@@ -4235,6 +4168,7 @@
     </w:p>
     <w:p>
       <w:pPr>
+        <w:spacing w:line="480" w:lineRule="auto"/>
         <w:rPr>
           <w:lang w:val="en-US"/>
         </w:rPr>
@@ -4296,6 +4230,7 @@
     </w:p>
     <w:p>
       <w:pPr>
+        <w:spacing w:line="480" w:lineRule="auto"/>
         <w:rPr>
           <w:lang w:val="en-US"/>
         </w:rPr>
@@ -4358,6 +4293,7 @@
     </w:p>
     <w:p>
       <w:pPr>
+        <w:spacing w:line="480" w:lineRule="auto"/>
         <w:rPr>
           <w:lang w:val="en-US"/>
         </w:rPr>
@@ -4530,6 +4466,7 @@
     </w:p>
     <w:p>
       <w:pPr>
+        <w:spacing w:line="480" w:lineRule="auto"/>
         <w:rPr>
           <w:lang w:val="en-US"/>
         </w:rPr>
@@ -4592,6 +4529,7 @@
     </w:p>
     <w:p>
       <w:pPr>
+        <w:spacing w:line="480" w:lineRule="auto"/>
         <w:rPr>
           <w:lang w:val="en-US"/>
         </w:rPr>
@@ -4653,6 +4591,7 @@
     </w:p>
     <w:p>
       <w:pPr>
+        <w:spacing w:line="480" w:lineRule="auto"/>
         <w:rPr>
           <w:lang w:val="en-US"/>
         </w:rPr>
@@ -4715,6 +4654,7 @@
     </w:p>
     <w:p>
       <w:pPr>
+        <w:spacing w:line="480" w:lineRule="auto"/>
         <w:rPr>
           <w:lang w:val="en-US"/>
         </w:rPr>
@@ -4825,6 +4765,7 @@
     </w:p>
     <w:p>
       <w:pPr>
+        <w:spacing w:line="480" w:lineRule="auto"/>
         <w:rPr>
           <w:lang w:val="en-US"/>
         </w:rPr>
@@ -4887,6 +4828,7 @@
     </w:p>
     <w:p>
       <w:pPr>
+        <w:spacing w:line="480" w:lineRule="auto"/>
         <w:rPr>
           <w:lang w:val="en-US"/>
         </w:rPr>
@@ -4948,6 +4890,7 @@
     </w:p>
     <w:p>
       <w:pPr>
+        <w:spacing w:line="480" w:lineRule="auto"/>
         <w:rPr>
           <w:lang w:val="en-US"/>
         </w:rPr>
@@ -5010,13 +4953,15 @@
     </w:p>
     <w:p>
       <w:pPr>
-        <w:rPr>
-          <w:lang w:val="en-US"/>
-        </w:rPr>
-      </w:pPr>
-    </w:p>
-    <w:p>
-      <w:pPr>
+        <w:spacing w:line="480" w:lineRule="auto"/>
+        <w:rPr>
+          <w:lang w:val="en-US"/>
+        </w:rPr>
+      </w:pPr>
+    </w:p>
+    <w:p>
+      <w:pPr>
+        <w:spacing w:line="480" w:lineRule="auto"/>
         <w:rPr>
           <w:lang w:val="en-US"/>
         </w:rPr>
@@ -5086,6 +5031,7 @@
     </w:p>
     <w:p>
       <w:pPr>
+        <w:spacing w:line="480" w:lineRule="auto"/>
         <w:rPr>
           <w:lang w:val="en-US"/>
         </w:rPr>
@@ -5147,6 +5093,7 @@
     </w:p>
     <w:p>
       <w:pPr>
+        <w:spacing w:line="480" w:lineRule="auto"/>
         <w:rPr>
           <w:lang w:val="en-US"/>
         </w:rPr>
@@ -5209,6 +5156,7 @@
     </w:p>
     <w:p>
       <w:pPr>
+        <w:spacing w:line="480" w:lineRule="auto"/>
         <w:rPr>
           <w:lang w:val="en-US"/>
         </w:rPr>
@@ -5326,6 +5274,7 @@
     </w:p>
     <w:p>
       <w:pPr>
+        <w:spacing w:line="480" w:lineRule="auto"/>
         <w:rPr>
           <w:lang w:val="en-US"/>
         </w:rPr>
@@ -5387,6 +5336,7 @@
     </w:p>
     <w:p>
       <w:pPr>
+        <w:spacing w:line="480" w:lineRule="auto"/>
         <w:rPr>
           <w:lang w:val="en-US"/>
         </w:rPr>
@@ -5449,6 +5399,7 @@
     </w:p>
     <w:p>
       <w:pPr>
+        <w:spacing w:line="480" w:lineRule="auto"/>
         <w:rPr>
           <w:lang w:val="en-US"/>
         </w:rPr>
@@ -5510,6 +5461,7 @@
     </w:p>
     <w:p>
       <w:pPr>
+        <w:spacing w:line="480" w:lineRule="auto"/>
         <w:rPr>
           <w:lang w:val="en-US"/>
         </w:rPr>
@@ -5571,6 +5523,7 @@
           <w:ilvl w:val="0"/>
           <w:numId w:val="3"/>
         </w:numPr>
+        <w:spacing w:line="480" w:lineRule="auto"/>
         <w:rPr>
           <w:lang w:val="en-US"/>
         </w:rPr>
@@ -5589,6 +5542,7 @@
           <w:ilvl w:val="0"/>
           <w:numId w:val="3"/>
         </w:numPr>
+        <w:spacing w:line="480" w:lineRule="auto"/>
         <w:rPr>
           <w:lang w:val="en-US"/>
         </w:rPr>
@@ -5607,6 +5561,7 @@
           <w:ilvl w:val="0"/>
           <w:numId w:val="3"/>
         </w:numPr>
+        <w:spacing w:line="480" w:lineRule="auto"/>
         <w:rPr>
           <w:lang w:val="en-US"/>
         </w:rPr>
@@ -5633,6 +5588,7 @@
     </w:p>
     <w:p>
       <w:pPr>
+        <w:spacing w:line="480" w:lineRule="auto"/>
         <w:rPr>
           <w:lang w:val="en-US"/>
         </w:rPr>
@@ -5642,6 +5598,7 @@
           <w:noProof/>
           <w:lang w:val="en-US"/>
         </w:rPr>
+        <w:lastRenderedPageBreak/>
         <w:drawing>
           <wp:inline distT="0" distB="0" distL="0" distR="0" wp14:anchorId="1E26E26C" wp14:editId="3FE2089A">
             <wp:extent cx="5934075" cy="2333625"/>
@@ -5694,6 +5651,7 @@
     </w:p>
     <w:p>
       <w:pPr>
+        <w:spacing w:line="480" w:lineRule="auto"/>
         <w:rPr>
           <w:lang w:val="en-US"/>
         </w:rPr>
@@ -5703,7 +5661,6 @@
           <w:noProof/>
           <w:lang w:val="en-US"/>
         </w:rPr>
-        <w:lastRenderedPageBreak/>
         <w:drawing>
           <wp:inline distT="0" distB="0" distL="0" distR="0" wp14:anchorId="65CD3BE8" wp14:editId="06CF2388">
             <wp:extent cx="5943600" cy="3209925"/>
@@ -5756,6 +5713,7 @@
     </w:p>
     <w:p>
       <w:pPr>
+        <w:spacing w:line="480" w:lineRule="auto"/>
         <w:rPr>
           <w:lang w:val="en-US"/>
         </w:rPr>
@@ -5765,6 +5723,7 @@
           <w:noProof/>
           <w:lang w:val="en-US"/>
         </w:rPr>
+        <w:lastRenderedPageBreak/>
         <w:drawing>
           <wp:inline distT="0" distB="0" distL="0" distR="0" wp14:anchorId="1AF6F0B2" wp14:editId="10DD2CF2">
             <wp:extent cx="5934075" cy="4105275"/>
@@ -5817,6 +5776,7 @@
     </w:p>
     <w:p>
       <w:pPr>
+        <w:spacing w:line="480" w:lineRule="auto"/>
         <w:rPr>
           <w:lang w:val="en-US"/>
         </w:rPr>
@@ -5864,35 +5824,37 @@
           <w:ilvl w:val="0"/>
           <w:numId w:val="9"/>
         </w:numPr>
-        <w:rPr>
-          <w:lang w:val="en-US"/>
-        </w:rPr>
-      </w:pPr>
-      <w:r>
-        <w:rPr>
+        <w:spacing w:line="480" w:lineRule="auto"/>
+        <w:rPr>
+          <w:lang w:val="en-US"/>
+        </w:rPr>
+      </w:pPr>
+      <w:r>
+        <w:rPr>
+          <w:lang w:val="en-US"/>
+        </w:rPr>
+        <w:t>Singular/degenerate matrix</w:t>
+      </w:r>
+      <w:r>
+        <w:rPr>
+          <w:lang w:val="en-US"/>
+        </w:rPr>
+        <w:t>: non-square, zero</w:t>
+      </w:r>
+    </w:p>
+    <w:p>
+      <w:pPr>
+        <w:spacing w:line="480" w:lineRule="auto"/>
+        <w:rPr>
+          <w:lang w:val="en-US"/>
+        </w:rPr>
+      </w:pPr>
+      <w:r>
+        <w:rPr>
+          <w:noProof/>
           <w:lang w:val="en-US"/>
         </w:rPr>
         <w:lastRenderedPageBreak/>
-        <w:t>Singular/degenerate matrix</w:t>
-      </w:r>
-      <w:r>
-        <w:rPr>
-          <w:lang w:val="en-US"/>
-        </w:rPr>
-        <w:t>: non-square, zero</w:t>
-      </w:r>
-    </w:p>
-    <w:p>
-      <w:pPr>
-        <w:rPr>
-          <w:lang w:val="en-US"/>
-        </w:rPr>
-      </w:pPr>
-      <w:r>
-        <w:rPr>
-          <w:noProof/>
-          <w:lang w:val="en-US"/>
-        </w:rPr>
         <w:drawing>
           <wp:inline distT="0" distB="0" distL="0" distR="0" wp14:anchorId="19758562" wp14:editId="4DC31D38">
             <wp:extent cx="5943600" cy="2819400"/>
@@ -5945,6 +5907,7 @@
     </w:p>
     <w:p>
       <w:pPr>
+        <w:spacing w:line="480" w:lineRule="auto"/>
         <w:rPr>
           <w:lang w:val="en-US"/>
         </w:rPr>
@@ -6009,6 +5972,7 @@
         <w:pBdr>
           <w:bottom w:val="single" w:sz="12" w:space="1" w:color="auto"/>
         </w:pBdr>
+        <w:spacing w:line="480" w:lineRule="auto"/>
         <w:rPr>
           <w:lang w:val="en-US"/>
         </w:rPr>
@@ -6073,13 +6037,15 @@
         <w:pBdr>
           <w:bottom w:val="single" w:sz="12" w:space="1" w:color="auto"/>
         </w:pBdr>
-        <w:rPr>
-          <w:lang w:val="en-US"/>
-        </w:rPr>
-      </w:pPr>
-    </w:p>
-    <w:p>
-      <w:pPr>
+        <w:spacing w:line="480" w:lineRule="auto"/>
+        <w:rPr>
+          <w:lang w:val="en-US"/>
+        </w:rPr>
+      </w:pPr>
+    </w:p>
+    <w:p>
+      <w:pPr>
+        <w:spacing w:line="480" w:lineRule="auto"/>
         <w:rPr>
           <w:lang w:val="en-US"/>
         </w:rPr>

</xml_diff>

<commit_message>
Updated Weeks 1-8 notes
</commit_message>
<xml_diff>
--- a/Review/Week 1.docx
+++ b/Review/Week 1.docx
@@ -28,7 +28,7 @@
           <w:sz w:val="44"/>
           <w:szCs w:val="44"/>
         </w:rPr>
-        <w:t>ntroduction</w:t>
+        <w:t>NTRODUCTION</w:t>
       </w:r>
     </w:p>
     <w:p>
@@ -1672,7 +1672,7 @@
           <w:sz w:val="44"/>
           <w:szCs w:val="44"/>
         </w:rPr>
-        <w:t>inear</w:t>
+        <w:t>INEAR</w:t>
       </w:r>
       <w:r>
         <w:rPr>
@@ -1688,7 +1688,7 @@
           <w:sz w:val="44"/>
           <w:szCs w:val="44"/>
         </w:rPr>
-        <w:t>egression</w:t>
+        <w:t>EGRESSION</w:t>
       </w:r>
       <w:r>
         <w:rPr>
@@ -1696,7 +1696,7 @@
           <w:sz w:val="80"/>
           <w:szCs w:val="80"/>
         </w:rPr>
-        <w:t xml:space="preserve"> w</w:t>
+        <w:t xml:space="preserve"> W</w:t>
       </w:r>
       <w:r>
         <w:rPr>
@@ -1704,7 +1704,7 @@
           <w:sz w:val="44"/>
           <w:szCs w:val="44"/>
         </w:rPr>
-        <w:t>ith</w:t>
+        <w:t>ITH</w:t>
       </w:r>
       <w:r>
         <w:rPr>
@@ -1720,7 +1720,7 @@
           <w:sz w:val="44"/>
           <w:szCs w:val="44"/>
         </w:rPr>
-        <w:t>ne</w:t>
+        <w:t>NE</w:t>
       </w:r>
       <w:r>
         <w:rPr>
@@ -1736,7 +1736,7 @@
           <w:sz w:val="44"/>
           <w:szCs w:val="44"/>
         </w:rPr>
-        <w:t>ariable</w:t>
+        <w:t>ARIABLE</w:t>
       </w:r>
       <w:r>
         <w:rPr>
@@ -1768,7 +1768,7 @@
           <w:sz w:val="44"/>
           <w:szCs w:val="44"/>
         </w:rPr>
-        <w:t>nivariate)</w:t>
+        <w:t>NIVARIATE)</w:t>
       </w:r>
     </w:p>
     <w:p>
@@ -4641,7 +4641,7 @@
           <w:sz w:val="44"/>
           <w:szCs w:val="44"/>
         </w:rPr>
-        <w:t>inear</w:t>
+        <w:t>INEAR</w:t>
       </w:r>
       <w:r>
         <w:rPr>
@@ -4657,7 +4657,7 @@
           <w:sz w:val="44"/>
           <w:szCs w:val="44"/>
         </w:rPr>
-        <w:t>lgebra</w:t>
+        <w:t>LGEBRA</w:t>
       </w:r>
       <w:r>
         <w:rPr>
@@ -4673,7 +4673,7 @@
           <w:sz w:val="44"/>
           <w:szCs w:val="44"/>
         </w:rPr>
-        <w:t>eview</w:t>
+        <w:t>EVIEW</w:t>
       </w:r>
     </w:p>
     <w:p>

</xml_diff>